<commit_message>
Ajout du gabarit final
</commit_message>
<xml_diff>
--- a/Gabarit-DM2_VB_TT.docx
+++ b/Gabarit-DM2_VB_TT.docx
@@ -45,9 +45,6 @@
                 </w:rPr>
                 <w:alias w:val="Société"/>
                 <w:id w:val="15524243"/>
-                <w:placeholder>
-                  <w:docPart w:val="708DA01843F34A8B9934CF303BA57F19"/>
-                </w:placeholder>
                 <w:dataBinding w:prefixMappings="xmlns:ns0='http://schemas.openxmlformats.org/officeDocument/2006/extended-properties'" w:xpath="/ns0:Properties[1]/ns0:Company[1]" w:storeItemID="{6668398D-A668-4E3E-A5EB-62B293D839F1}"/>
                 <w:text/>
               </w:sdtPr>
@@ -99,6 +96,7 @@
                 <w:dataBinding w:prefixMappings="xmlns:ns0='http://schemas.openxmlformats.org/package/2006/metadata/core-properties' xmlns:ns1='http://purl.org/dc/elements/1.1/'" w:xpath="/ns0:coreProperties[1]/ns1:title[1]" w:storeItemID="{6C3C8BC8-F283-45AE-878A-BAB7291924A1}"/>
                 <w:text/>
               </w:sdtPr>
+              <w:sdtEndPr/>
               <w:sdtContent>
                 <w:tc>
                   <w:tcPr>
@@ -167,6 +165,7 @@
                 <w:dataBinding w:prefixMappings="xmlns:ns0='http://schemas.openxmlformats.org/package/2006/metadata/core-properties' xmlns:ns1='http://purl.org/dc/elements/1.1/'" w:xpath="/ns0:coreProperties[1]/ns1:subject[1]" w:storeItemID="{6C3C8BC8-F283-45AE-878A-BAB7291924A1}"/>
                 <w:text/>
               </w:sdtPr>
+              <w:sdtEndPr/>
               <w:sdtContent>
                 <w:tc>
                   <w:tcPr>
@@ -556,6 +555,7 @@
           <w:docPartUnique/>
         </w:docPartObj>
       </w:sdtPr>
+      <w:sdtEndPr/>
       <w:sdtContent>
         <w:p>
           <w:pPr>
@@ -1297,51 +1297,351 @@
           <w:sz w:val="24"/>
           <w:szCs w:val="24"/>
         </w:rPr>
-        <w:t>: Les bureaux de Linux sont-ils plus performants et plus faciles à utiliser pour les débutants?</w:t>
-      </w:r>
-    </w:p>
-    <w:p/>
-    <w:p>
-      <w:pPr>
-        <w:spacing w:line="360" w:lineRule="auto"/>
+        <w:t xml:space="preserve">: Les bureaux de Linux sont-ils plus performants et plus </w:t>
+      </w:r>
+      <w:r>
         <w:rPr>
           <w:sz w:val="24"/>
           <w:szCs w:val="24"/>
         </w:rPr>
-      </w:pPr>
-      <w:r>
-        <w:rPr>
-          <w:rStyle w:val="Titre2Car"/>
-        </w:rPr>
-        <w:t>Hypothèse</w:t>
-      </w:r>
-      <w:r>
-        <w:t> </w:t>
+        <w:t>ergonome que ceux de Windows</w:t>
       </w:r>
       <w:r>
         <w:rPr>
           <w:sz w:val="24"/>
           <w:szCs w:val="24"/>
         </w:rPr>
-        <w:t xml:space="preserve">: </w:t>
-      </w:r>
-      <w:r>
+        <w:t>?</w:t>
+      </w:r>
+    </w:p>
+    <w:p/>
+    <w:p>
+      <w:pPr>
+        <w:spacing w:line="360" w:lineRule="auto"/>
         <w:rPr>
           <w:sz w:val="24"/>
           <w:szCs w:val="24"/>
         </w:rPr>
-        <w:t>Les bureaux de Linux seront les plus performant</w:t>
+      </w:pPr>
+      <w:r>
+        <w:rPr>
+          <w:rStyle w:val="Titre2Car"/>
+        </w:rPr>
+        <w:t>Hypothèse</w:t>
+      </w:r>
+      <w:r>
+        <w:t> </w:t>
       </w:r>
       <w:r>
         <w:rPr>
           <w:sz w:val="24"/>
           <w:szCs w:val="24"/>
         </w:rPr>
-        <w:t xml:space="preserve">s grâce  à son architecture. Tandis que Windows est plus facile à utiliser pour un débutant. </w:t>
+        <w:t xml:space="preserve">: </w:t>
+      </w:r>
+      <w:r>
+        <w:rPr>
+          <w:sz w:val="24"/>
+          <w:szCs w:val="24"/>
+        </w:rPr>
+        <w:t>Les bureaux de Linux s</w:t>
+      </w:r>
+      <w:r>
+        <w:rPr>
+          <w:sz w:val="24"/>
+          <w:szCs w:val="24"/>
+        </w:rPr>
+        <w:t>ont</w:t>
+      </w:r>
+      <w:r>
+        <w:rPr>
+          <w:sz w:val="24"/>
+          <w:szCs w:val="24"/>
+        </w:rPr>
+        <w:t xml:space="preserve"> les plus performant</w:t>
+      </w:r>
+      <w:r>
+        <w:rPr>
+          <w:sz w:val="24"/>
+          <w:szCs w:val="24"/>
+        </w:rPr>
+        <w:t>s grâce  à son architecture,</w:t>
+      </w:r>
+      <w:r>
+        <w:rPr>
+          <w:sz w:val="24"/>
+          <w:szCs w:val="24"/>
+        </w:rPr>
+        <w:t xml:space="preserve"> </w:t>
+      </w:r>
+      <w:r>
+        <w:rPr>
+          <w:sz w:val="24"/>
+          <w:szCs w:val="24"/>
+        </w:rPr>
+        <w:t>t</w:t>
+      </w:r>
+      <w:r>
+        <w:rPr>
+          <w:sz w:val="24"/>
+          <w:szCs w:val="24"/>
+        </w:rPr>
+        <w:t xml:space="preserve">andis que </w:t>
+      </w:r>
+      <w:r>
+        <w:rPr>
+          <w:sz w:val="24"/>
+          <w:szCs w:val="24"/>
+        </w:rPr>
+        <w:t xml:space="preserve">les bureaux de </w:t>
+      </w:r>
+      <w:r>
+        <w:rPr>
+          <w:sz w:val="24"/>
+          <w:szCs w:val="24"/>
+        </w:rPr>
+        <w:t xml:space="preserve">Windows </w:t>
+      </w:r>
+      <w:r>
+        <w:rPr>
+          <w:sz w:val="24"/>
+          <w:szCs w:val="24"/>
+        </w:rPr>
+        <w:t>sont</w:t>
+      </w:r>
+      <w:r>
+        <w:rPr>
+          <w:sz w:val="24"/>
+          <w:szCs w:val="24"/>
+        </w:rPr>
+        <w:t xml:space="preserve"> plus </w:t>
+      </w:r>
+      <w:r>
+        <w:rPr>
+          <w:sz w:val="24"/>
+          <w:szCs w:val="24"/>
+        </w:rPr>
+        <w:t xml:space="preserve">ergonome </w:t>
+      </w:r>
+      <w:r>
+        <w:rPr>
+          <w:sz w:val="24"/>
+          <w:szCs w:val="24"/>
+        </w:rPr>
+        <w:t xml:space="preserve"> pour un débutant. </w:t>
       </w:r>
     </w:p>
     <w:p/>
-    <w:p/>
+    <w:p>
+      <w:pPr>
+        <w:pStyle w:val="Titre2"/>
+      </w:pPr>
+      <w:r>
+        <w:t>Ergonomie</w:t>
+      </w:r>
+    </w:p>
+    <w:p>
+      <w:pPr>
+        <w:pStyle w:val="NormalWeb"/>
+        <w:shd w:val="clear" w:color="auto" w:fill="FFFFFF"/>
+        <w:spacing w:before="0" w:beforeAutospacing="0" w:after="0" w:afterAutospacing="0" w:line="285" w:lineRule="atLeast"/>
+        <w:textAlignment w:val="baseline"/>
+        <w:rPr>
+          <w:rFonts w:ascii="Lucida Sans Unicode" w:hAnsi="Lucida Sans Unicode" w:cs="Lucida Sans Unicode"/>
+          <w:color w:val="565A5B"/>
+          <w:sz w:val="20"/>
+          <w:szCs w:val="20"/>
+        </w:rPr>
+      </w:pPr>
+      <w:r>
+        <w:rPr>
+          <w:rFonts w:ascii="Lucida Sans Unicode" w:hAnsi="Lucida Sans Unicode" w:cs="Lucida Sans Unicode"/>
+          <w:color w:val="565A5B"/>
+          <w:sz w:val="20"/>
+          <w:szCs w:val="20"/>
+        </w:rPr>
+        <w:t>La notion d'ergonomie informatique englobe à la fois :</w:t>
+      </w:r>
+    </w:p>
+    <w:p>
+      <w:pPr>
+        <w:numPr>
+          <w:ilvl w:val="0"/>
+          <w:numId w:val="4"/>
+        </w:numPr>
+        <w:shd w:val="clear" w:color="auto" w:fill="FFFFFF"/>
+        <w:spacing w:after="0" w:line="240" w:lineRule="auto"/>
+        <w:ind w:left="420" w:right="120"/>
+        <w:textAlignment w:val="baseline"/>
+        <w:rPr>
+          <w:rFonts w:ascii="Lucida Sans Unicode" w:hAnsi="Lucida Sans Unicode" w:cs="Lucida Sans Unicode"/>
+          <w:color w:val="565A5B"/>
+          <w:sz w:val="20"/>
+          <w:szCs w:val="20"/>
+        </w:rPr>
+      </w:pPr>
+      <w:r>
+        <w:rPr>
+          <w:rFonts w:ascii="Lucida Sans Unicode" w:hAnsi="Lucida Sans Unicode" w:cs="Lucida Sans Unicode"/>
+          <w:color w:val="565A5B"/>
+          <w:sz w:val="20"/>
+          <w:szCs w:val="20"/>
+        </w:rPr>
+        <w:t>la performance de réalisation de la tâche</w:t>
+      </w:r>
+    </w:p>
+    <w:p>
+      <w:pPr>
+        <w:numPr>
+          <w:ilvl w:val="0"/>
+          <w:numId w:val="4"/>
+        </w:numPr>
+        <w:shd w:val="clear" w:color="auto" w:fill="FFFFFF"/>
+        <w:spacing w:after="0" w:line="240" w:lineRule="auto"/>
+        <w:ind w:left="420" w:right="120"/>
+        <w:textAlignment w:val="baseline"/>
+        <w:rPr>
+          <w:rFonts w:ascii="Lucida Sans Unicode" w:hAnsi="Lucida Sans Unicode" w:cs="Lucida Sans Unicode"/>
+          <w:color w:val="565A5B"/>
+          <w:sz w:val="20"/>
+          <w:szCs w:val="20"/>
+        </w:rPr>
+      </w:pPr>
+      <w:r>
+        <w:rPr>
+          <w:rFonts w:ascii="Lucida Sans Unicode" w:hAnsi="Lucida Sans Unicode" w:cs="Lucida Sans Unicode"/>
+          <w:color w:val="565A5B"/>
+          <w:sz w:val="20"/>
+          <w:szCs w:val="20"/>
+        </w:rPr>
+        <w:t>la satisfaction que procure l'utilisation du logiciel</w:t>
+      </w:r>
+    </w:p>
+    <w:p>
+      <w:pPr>
+        <w:numPr>
+          <w:ilvl w:val="0"/>
+          <w:numId w:val="4"/>
+        </w:numPr>
+        <w:shd w:val="clear" w:color="auto" w:fill="FFFFFF"/>
+        <w:spacing w:after="0" w:line="240" w:lineRule="auto"/>
+        <w:ind w:left="420" w:right="120"/>
+        <w:textAlignment w:val="baseline"/>
+        <w:rPr>
+          <w:rFonts w:ascii="Lucida Sans Unicode" w:hAnsi="Lucida Sans Unicode" w:cs="Lucida Sans Unicode"/>
+          <w:color w:val="565A5B"/>
+          <w:sz w:val="20"/>
+          <w:szCs w:val="20"/>
+        </w:rPr>
+      </w:pPr>
+      <w:r>
+        <w:rPr>
+          <w:rFonts w:ascii="Lucida Sans Unicode" w:hAnsi="Lucida Sans Unicode" w:cs="Lucida Sans Unicode"/>
+          <w:color w:val="565A5B"/>
+          <w:sz w:val="20"/>
+          <w:szCs w:val="20"/>
+        </w:rPr>
+        <w:t>la facilité avec laquelle on apprend à s'en servir</w:t>
+      </w:r>
+    </w:p>
+    <w:p>
+      <w:pPr>
+        <w:shd w:val="clear" w:color="auto" w:fill="FFFFFF"/>
+        <w:spacing w:after="0" w:line="240" w:lineRule="auto"/>
+        <w:ind w:left="420" w:right="120"/>
+        <w:textAlignment w:val="baseline"/>
+        <w:rPr>
+          <w:rFonts w:ascii="Lucida Sans Unicode" w:hAnsi="Lucida Sans Unicode" w:cs="Lucida Sans Unicode"/>
+          <w:color w:val="565A5B"/>
+          <w:sz w:val="20"/>
+          <w:szCs w:val="20"/>
+        </w:rPr>
+      </w:pPr>
+      <w:hyperlink r:id="rId9" w:history="1">
+        <w:r>
+          <w:rPr>
+            <w:rStyle w:val="Lienhypertexte"/>
+          </w:rPr>
+          <w:t>http://www.usabilis.com/questce/ergonomie-informatique.htm</w:t>
+        </w:r>
+      </w:hyperlink>
+    </w:p>
+    <w:p>
+      <w:r>
+        <w:t xml:space="preserve"> </w:t>
+      </w:r>
+    </w:p>
+    <w:p>
+      <w:pPr>
+        <w:rPr>
+          <w:sz w:val="24"/>
+          <w:szCs w:val="24"/>
+        </w:rPr>
+      </w:pPr>
+      <w:r>
+        <w:rPr>
+          <w:sz w:val="24"/>
+          <w:szCs w:val="24"/>
+          <w:shd w:val="clear" w:color="auto" w:fill="FFFFFF"/>
+        </w:rPr>
+        <w:t xml:space="preserve">Définition du mot PERFORMANCE, Désigne le groupe des signaux qualifiant la puissance d'une machine : rapidité des opérations, vitesse d'échange et de circulation des informations </w:t>
+      </w:r>
+      <w:proofErr w:type="spellStart"/>
+      <w:r>
+        <w:rPr>
+          <w:sz w:val="24"/>
+          <w:szCs w:val="24"/>
+          <w:shd w:val="clear" w:color="auto" w:fill="FFFFFF"/>
+        </w:rPr>
+        <w:t>etc</w:t>
+      </w:r>
+      <w:proofErr w:type="spellEnd"/>
+      <w:r>
+        <w:rPr>
+          <w:sz w:val="24"/>
+          <w:szCs w:val="24"/>
+          <w:shd w:val="clear" w:color="auto" w:fill="FFFFFF"/>
+        </w:rPr>
+        <w:t>?</w:t>
+      </w:r>
+      <w:r>
+        <w:rPr>
+          <w:sz w:val="24"/>
+          <w:szCs w:val="24"/>
+        </w:rPr>
+        <w:t xml:space="preserve"> </w:t>
+      </w:r>
+      <w:hyperlink r:id="rId10" w:history="1">
+        <w:r>
+          <w:rPr>
+            <w:rStyle w:val="Lienhypertexte"/>
+          </w:rPr>
+          <w:t>http://</w:t>
+        </w:r>
+        <w:bookmarkStart w:id="1" w:name="_GoBack"/>
+        <w:bookmarkEnd w:id="1"/>
+        <w:r>
+          <w:rPr>
+            <w:rStyle w:val="Lienhypertexte"/>
+          </w:rPr>
+          <w:t>dictionnaire.phpmyvisites.net/definition-Performance-8653.htm</w:t>
+        </w:r>
+      </w:hyperlink>
+      <w:r>
+        <w:rPr>
+          <w:sz w:val="24"/>
+          <w:szCs w:val="24"/>
+        </w:rPr>
+        <w:t xml:space="preserve"> </w:t>
+      </w:r>
+      <w:r>
+        <w:rPr>
+          <w:sz w:val="24"/>
+          <w:szCs w:val="24"/>
+        </w:rPr>
+        <w:br w:type="page"/>
+      </w:r>
+    </w:p>
     <w:p>
       <w:pPr>
         <w:rPr>
@@ -1350,20 +1650,16 @@
           <w:szCs w:val="28"/>
         </w:rPr>
       </w:pPr>
-      <w:r>
-        <w:br w:type="page"/>
-      </w:r>
     </w:p>
     <w:p>
       <w:pPr>
         <w:pStyle w:val="Titre1"/>
       </w:pPr>
-      <w:bookmarkStart w:id="1" w:name="_Toc349718958"/>
-      <w:r>
-        <w:lastRenderedPageBreak/>
+      <w:bookmarkStart w:id="2" w:name="_Toc349718958"/>
+      <w:r>
         <w:t>Sommaire</w:t>
       </w:r>
-      <w:bookmarkEnd w:id="1"/>
+      <w:bookmarkEnd w:id="2"/>
     </w:p>
     <w:p/>
     <w:p>
@@ -1433,12 +1729,12 @@
       <w:pPr>
         <w:pStyle w:val="Titre1"/>
       </w:pPr>
-      <w:bookmarkStart w:id="2" w:name="_Toc349718959"/>
+      <w:bookmarkStart w:id="3" w:name="_Toc349718959"/>
       <w:r>
         <w:lastRenderedPageBreak/>
         <w:t>Mots-clés et concept de recherche</w:t>
       </w:r>
-      <w:bookmarkEnd w:id="2"/>
+      <w:bookmarkEnd w:id="3"/>
     </w:p>
     <w:p/>
     <w:p>
@@ -1866,7 +2162,7 @@
       <w:pPr>
         <w:pStyle w:val="Titre1"/>
       </w:pPr>
-      <w:bookmarkStart w:id="3" w:name="_Toc349718960"/>
+      <w:bookmarkStart w:id="4" w:name="_Toc349718960"/>
       <w:r>
         <w:lastRenderedPageBreak/>
         <w:t>Résumés</w:t>
@@ -1874,7 +2170,7 @@
       <w:r>
         <w:t xml:space="preserve"> des lectures</w:t>
       </w:r>
-      <w:bookmarkEnd w:id="3"/>
+      <w:bookmarkEnd w:id="4"/>
     </w:p>
     <w:p/>
     <w:p>
@@ -1937,7 +2233,7 @@
         </w:rPr>
         <w:t xml:space="preserve">. Consulté le mars 4, 2013, sur 01net: </w:t>
       </w:r>
-      <w:hyperlink r:id="rId9" w:history="1">
+      <w:hyperlink r:id="rId11" w:history="1">
         <w:r>
           <w:rPr>
             <w:rStyle w:val="Lienhypertexte"/>
@@ -1987,7 +2283,7 @@
         </w:rPr>
         <w:t xml:space="preserve"> (s.d.). Consulté le mars 4, 2013, sur 01net: </w:t>
       </w:r>
-      <w:hyperlink r:id="rId10" w:history="1">
+      <w:hyperlink r:id="rId12" w:history="1">
         <w:r>
           <w:rPr>
             <w:rStyle w:val="Lienhypertexte"/>
@@ -2042,7 +2338,7 @@
         </w:rPr>
         <w:t xml:space="preserve">. (s.d.). Consulté le mars 4, 2013, sur aidewindows.net: </w:t>
       </w:r>
-      <w:hyperlink r:id="rId11" w:history="1">
+      <w:hyperlink r:id="rId13" w:history="1">
         <w:r>
           <w:rPr>
             <w:rStyle w:val="Lienhypertexte"/>
@@ -2094,7 +2390,7 @@
         </w:rPr>
         <w:t xml:space="preserve">. (s.d.). Consulté le mars 04, 2013, sur aidewindows.net: </w:t>
       </w:r>
-      <w:hyperlink r:id="rId12" w:history="1">
+      <w:hyperlink r:id="rId14" w:history="1">
         <w:r>
           <w:rPr>
             <w:rStyle w:val="Lienhypertexte"/>
@@ -2157,7 +2453,7 @@
         </w:rPr>
         <w:t xml:space="preserve">. (s.d.). Consulté le mars 04, 2013, sur aidewindows.net: </w:t>
       </w:r>
-      <w:hyperlink r:id="rId13" w:anchor="bureau" w:history="1">
+      <w:hyperlink r:id="rId15" w:anchor="bureau" w:history="1">
         <w:r>
           <w:rPr>
             <w:rStyle w:val="Lienhypertexte"/>
@@ -2395,6 +2691,12 @@
     <w:sdt>
       <w:sdtPr>
         <w:rPr>
+          <w:rFonts w:asciiTheme="minorHAnsi" w:eastAsiaTheme="minorHAnsi" w:hAnsiTheme="minorHAnsi" w:cstheme="minorBidi"/>
+          <w:b w:val="0"/>
+          <w:bCs w:val="0"/>
+          <w:color w:val="auto"/>
+          <w:sz w:val="22"/>
+          <w:szCs w:val="22"/>
           <w:lang w:val="fr-FR"/>
         </w:rPr>
         <w:id w:val="1725941818"/>
@@ -2405,12 +2707,6 @@
       </w:sdtPr>
       <w:sdtEndPr>
         <w:rPr>
-          <w:rFonts w:asciiTheme="minorHAnsi" w:eastAsiaTheme="minorHAnsi" w:hAnsiTheme="minorHAnsi" w:cstheme="minorBidi"/>
-          <w:b w:val="0"/>
-          <w:bCs w:val="0"/>
-          <w:color w:val="auto"/>
-          <w:sz w:val="22"/>
-          <w:szCs w:val="22"/>
           <w:lang w:val="fr-CA"/>
         </w:rPr>
       </w:sdtEndPr>
@@ -2431,6 +2727,7 @@
             <w:id w:val="111145805"/>
             <w:bibliography/>
           </w:sdtPr>
+          <w:sdtEndPr/>
           <w:sdtContent>
             <w:p>
               <w:pPr>
@@ -2801,6 +3098,27 @@
       </w:sdtContent>
     </w:sdt>
     <w:p>
+      <w:hyperlink r:id="rId16" w:tgtFrame="_blank" w:history="1">
+        <w:r>
+          <w:rPr>
+            <w:rStyle w:val="Lienhypertexte"/>
+            <w:rFonts w:ascii="Tahoma" w:hAnsi="Tahoma" w:cs="Tahoma"/>
+            <w:color w:val="3B5998"/>
+            <w:sz w:val="17"/>
+            <w:szCs w:val="17"/>
+            <w:shd w:val="clear" w:color="auto" w:fill="FFFFFF"/>
+          </w:rPr>
+          <w:t>http://sloan.stanford.edu/mousesite/1968Demo.html</w:t>
+        </w:r>
+      </w:hyperlink>
+      <w:r>
+        <w:t xml:space="preserve"> </w:t>
+      </w:r>
+      <w:r>
+        <w:br w:type="page"/>
+      </w:r>
+    </w:p>
+    <w:p>
       <w:pPr>
         <w:rPr>
           <w:rFonts w:asciiTheme="majorHAnsi" w:eastAsiaTheme="majorEastAsia" w:hAnsiTheme="majorHAnsi" w:cstheme="majorBidi"/>
@@ -2811,22 +3129,16 @@
           <w:szCs w:val="28"/>
         </w:rPr>
       </w:pPr>
-      <w:r>
-        <w:br w:type="page"/>
-      </w:r>
     </w:p>
     <w:p>
       <w:pPr>
         <w:keepNext/>
       </w:pPr>
-      <w:bookmarkStart w:id="4" w:name="_GoBack"/>
-      <w:bookmarkEnd w:id="4"/>
       <w:r>
         <w:rPr>
           <w:noProof/>
           <w:lang w:eastAsia="fr-CA"/>
         </w:rPr>
-        <w:lastRenderedPageBreak/>
         <w:drawing>
           <wp:inline distT="0" distB="0" distL="0" distR="0">
             <wp:extent cx="5486400" cy="4114800"/>
@@ -2843,7 +3155,7 @@
                     <pic:cNvPicPr/>
                   </pic:nvPicPr>
                   <pic:blipFill>
-                    <a:blip r:embed="rId14">
+                    <a:blip r:embed="rId17">
                       <a:extLst>
                         <a:ext uri="{28A0092B-C50C-407E-A947-70E740481C1C}">
                           <a14:useLocalDpi xmlns:a14="http://schemas.microsoft.com/office/drawing/2010/main" val="0"/>
@@ -2878,14 +3190,27 @@
       <w:r>
         <w:t xml:space="preserve">Figure </w:t>
       </w:r>
-      <w:fldSimple w:instr=" SEQ Figure \* ARABIC ">
-        <w:r>
-          <w:rPr>
-            <w:noProof/>
-          </w:rPr>
-          <w:t>1</w:t>
-        </w:r>
-      </w:fldSimple>
+      <w:r>
+        <w:fldChar w:fldCharType="begin"/>
+      </w:r>
+      <w:r>
+        <w:instrText xml:space="preserve"> SEQ Figure \* ARABIC </w:instrText>
+      </w:r>
+      <w:r>
+        <w:fldChar w:fldCharType="separate"/>
+      </w:r>
+      <w:r>
+        <w:rPr>
+          <w:noProof/>
+        </w:rPr>
+        <w:t>1</w:t>
+      </w:r>
+      <w:r>
+        <w:rPr>
+          <w:noProof/>
+        </w:rPr>
+        <w:fldChar w:fldCharType="end"/>
+      </w:r>
       <w:r>
         <w:t>: exemple de figure</w:t>
       </w:r>
@@ -4424,6 +4749,155 @@
 <file path=word/numbering.xml><?xml version="1.0" encoding="utf-8"?>
 <w:numbering xmlns:wpc="http://schemas.microsoft.com/office/word/2010/wordprocessingCanvas" xmlns:mc="http://schemas.openxmlformats.org/markup-compatibility/2006" xmlns:o="urn:schemas-microsoft-com:office:office" xmlns:r="http://schemas.openxmlformats.org/officeDocument/2006/relationships" xmlns:m="http://schemas.openxmlformats.org/officeDocument/2006/math" xmlns:v="urn:schemas-microsoft-com:vml" xmlns:wp14="http://schemas.microsoft.com/office/word/2010/wordprocessingDrawing" xmlns:wp="http://schemas.openxmlformats.org/drawingml/2006/wordprocessingDrawing" xmlns:w10="urn:schemas-microsoft-com:office:word" xmlns:w="http://schemas.openxmlformats.org/wordprocessingml/2006/main" xmlns:w14="http://schemas.microsoft.com/office/word/2010/wordml" xmlns:wpg="http://schemas.microsoft.com/office/word/2010/wordprocessingGroup" xmlns:wpi="http://schemas.microsoft.com/office/word/2010/wordprocessingInk" xmlns:wne="http://schemas.microsoft.com/office/word/2006/wordml" xmlns:wps="http://schemas.microsoft.com/office/word/2010/wordprocessingShape" mc:Ignorable="w14 wp14">
   <w:abstractNum w:abstractNumId="0">
+    <w:nsid w:val="0988638B"/>
+    <w:multiLevelType w:val="multilevel"/>
+    <w:tmpl w:val="2FBEFA64"/>
+    <w:lvl w:ilvl="0">
+      <w:start w:val="1"/>
+      <w:numFmt w:val="bullet"/>
+      <w:lvlText w:val=""/>
+      <w:lvlJc w:val="left"/>
+      <w:pPr>
+        <w:tabs>
+          <w:tab w:val="num" w:pos="720"/>
+        </w:tabs>
+        <w:ind w:left="720" w:hanging="360"/>
+      </w:pPr>
+      <w:rPr>
+        <w:rFonts w:ascii="Symbol" w:hAnsi="Symbol" w:hint="default"/>
+        <w:sz w:val="20"/>
+      </w:rPr>
+    </w:lvl>
+    <w:lvl w:ilvl="1" w:tentative="1">
+      <w:start w:val="1"/>
+      <w:numFmt w:val="bullet"/>
+      <w:lvlText w:val="o"/>
+      <w:lvlJc w:val="left"/>
+      <w:pPr>
+        <w:tabs>
+          <w:tab w:val="num" w:pos="1440"/>
+        </w:tabs>
+        <w:ind w:left="1440" w:hanging="360"/>
+      </w:pPr>
+      <w:rPr>
+        <w:rFonts w:ascii="Courier New" w:hAnsi="Courier New" w:hint="default"/>
+        <w:sz w:val="20"/>
+      </w:rPr>
+    </w:lvl>
+    <w:lvl w:ilvl="2" w:tentative="1">
+      <w:start w:val="1"/>
+      <w:numFmt w:val="bullet"/>
+      <w:lvlText w:val=""/>
+      <w:lvlJc w:val="left"/>
+      <w:pPr>
+        <w:tabs>
+          <w:tab w:val="num" w:pos="2160"/>
+        </w:tabs>
+        <w:ind w:left="2160" w:hanging="360"/>
+      </w:pPr>
+      <w:rPr>
+        <w:rFonts w:ascii="Wingdings" w:hAnsi="Wingdings" w:hint="default"/>
+        <w:sz w:val="20"/>
+      </w:rPr>
+    </w:lvl>
+    <w:lvl w:ilvl="3" w:tentative="1">
+      <w:start w:val="1"/>
+      <w:numFmt w:val="bullet"/>
+      <w:lvlText w:val=""/>
+      <w:lvlJc w:val="left"/>
+      <w:pPr>
+        <w:tabs>
+          <w:tab w:val="num" w:pos="2880"/>
+        </w:tabs>
+        <w:ind w:left="2880" w:hanging="360"/>
+      </w:pPr>
+      <w:rPr>
+        <w:rFonts w:ascii="Wingdings" w:hAnsi="Wingdings" w:hint="default"/>
+        <w:sz w:val="20"/>
+      </w:rPr>
+    </w:lvl>
+    <w:lvl w:ilvl="4" w:tentative="1">
+      <w:start w:val="1"/>
+      <w:numFmt w:val="bullet"/>
+      <w:lvlText w:val=""/>
+      <w:lvlJc w:val="left"/>
+      <w:pPr>
+        <w:tabs>
+          <w:tab w:val="num" w:pos="3600"/>
+        </w:tabs>
+        <w:ind w:left="3600" w:hanging="360"/>
+      </w:pPr>
+      <w:rPr>
+        <w:rFonts w:ascii="Wingdings" w:hAnsi="Wingdings" w:hint="default"/>
+        <w:sz w:val="20"/>
+      </w:rPr>
+    </w:lvl>
+    <w:lvl w:ilvl="5" w:tentative="1">
+      <w:start w:val="1"/>
+      <w:numFmt w:val="bullet"/>
+      <w:lvlText w:val=""/>
+      <w:lvlJc w:val="left"/>
+      <w:pPr>
+        <w:tabs>
+          <w:tab w:val="num" w:pos="4320"/>
+        </w:tabs>
+        <w:ind w:left="4320" w:hanging="360"/>
+      </w:pPr>
+      <w:rPr>
+        <w:rFonts w:ascii="Wingdings" w:hAnsi="Wingdings" w:hint="default"/>
+        <w:sz w:val="20"/>
+      </w:rPr>
+    </w:lvl>
+    <w:lvl w:ilvl="6" w:tentative="1">
+      <w:start w:val="1"/>
+      <w:numFmt w:val="bullet"/>
+      <w:lvlText w:val=""/>
+      <w:lvlJc w:val="left"/>
+      <w:pPr>
+        <w:tabs>
+          <w:tab w:val="num" w:pos="5040"/>
+        </w:tabs>
+        <w:ind w:left="5040" w:hanging="360"/>
+      </w:pPr>
+      <w:rPr>
+        <w:rFonts w:ascii="Wingdings" w:hAnsi="Wingdings" w:hint="default"/>
+        <w:sz w:val="20"/>
+      </w:rPr>
+    </w:lvl>
+    <w:lvl w:ilvl="7" w:tentative="1">
+      <w:start w:val="1"/>
+      <w:numFmt w:val="bullet"/>
+      <w:lvlText w:val=""/>
+      <w:lvlJc w:val="left"/>
+      <w:pPr>
+        <w:tabs>
+          <w:tab w:val="num" w:pos="5760"/>
+        </w:tabs>
+        <w:ind w:left="5760" w:hanging="360"/>
+      </w:pPr>
+      <w:rPr>
+        <w:rFonts w:ascii="Wingdings" w:hAnsi="Wingdings" w:hint="default"/>
+        <w:sz w:val="20"/>
+      </w:rPr>
+    </w:lvl>
+    <w:lvl w:ilvl="8" w:tentative="1">
+      <w:start w:val="1"/>
+      <w:numFmt w:val="bullet"/>
+      <w:lvlText w:val=""/>
+      <w:lvlJc w:val="left"/>
+      <w:pPr>
+        <w:tabs>
+          <w:tab w:val="num" w:pos="6480"/>
+        </w:tabs>
+        <w:ind w:left="6480" w:hanging="360"/>
+      </w:pPr>
+      <w:rPr>
+        <w:rFonts w:ascii="Wingdings" w:hAnsi="Wingdings" w:hint="default"/>
+        <w:sz w:val="20"/>
+      </w:rPr>
+    </w:lvl>
+  </w:abstractNum>
+  <w:abstractNum w:abstractNumId="1">
     <w:nsid w:val="0AE479F4"/>
     <w:multiLevelType w:val="hybridMultilevel"/>
     <w:tmpl w:val="C82E1E7E"/>
@@ -4536,7 +5010,7 @@
       </w:rPr>
     </w:lvl>
   </w:abstractNum>
-  <w:abstractNum w:abstractNumId="1">
+  <w:abstractNum w:abstractNumId="2">
     <w:nsid w:val="1E2F29BA"/>
     <w:multiLevelType w:val="multilevel"/>
     <w:tmpl w:val="0C0C001D"/>
@@ -4622,7 +5096,7 @@
       </w:pPr>
     </w:lvl>
   </w:abstractNum>
-  <w:abstractNum w:abstractNumId="2">
+  <w:abstractNum w:abstractNumId="3">
     <w:nsid w:val="6FB37A48"/>
     <w:multiLevelType w:val="hybridMultilevel"/>
     <w:tmpl w:val="60DE8FD8"/>
@@ -4736,12 +5210,15 @@
     </w:lvl>
   </w:abstractNum>
   <w:num w:numId="1">
+    <w:abstractNumId w:val="2"/>
+  </w:num>
+  <w:num w:numId="2">
+    <w:abstractNumId w:val="3"/>
+  </w:num>
+  <w:num w:numId="3">
     <w:abstractNumId w:val="1"/>
   </w:num>
-  <w:num w:numId="2">
-    <w:abstractNumId w:val="2"/>
-  </w:num>
-  <w:num w:numId="3">
+  <w:num w:numId="4">
     <w:abstractNumId w:val="0"/>
   </w:num>
 </w:numbering>
@@ -5497,6 +5974,23 @@
       </w:tcPr>
     </w:tblStylePr>
   </w:style>
+  <w:style w:type="paragraph" w:styleId="NormalWeb">
+    <w:name w:val="Normal (Web)"/>
+    <w:basedOn w:val="Normal"/>
+    <w:uiPriority w:val="99"/>
+    <w:semiHidden/>
+    <w:unhideWhenUsed/>
+    <w:rsid w:val="00266859"/>
+    <w:pPr>
+      <w:spacing w:before="100" w:beforeAutospacing="1" w:after="100" w:afterAutospacing="1" w:line="240" w:lineRule="auto"/>
+    </w:pPr>
+    <w:rPr>
+      <w:rFonts w:ascii="Times New Roman" w:eastAsia="Times New Roman" w:hAnsi="Times New Roman" w:cs="Times New Roman"/>
+      <w:sz w:val="24"/>
+      <w:szCs w:val="24"/>
+      <w:lang w:eastAsia="fr-CA"/>
+    </w:rPr>
+  </w:style>
 </w:styles>
 </file>
 
@@ -6250,556 +6744,24 @@
       </w:tcPr>
     </w:tblStylePr>
   </w:style>
-</w:styles>
-</file>
-
-<file path=word/glossary/document.xml><?xml version="1.0" encoding="utf-8"?>
-<w:glossaryDocument xmlns:wpc="http://schemas.microsoft.com/office/word/2010/wordprocessingCanvas" xmlns:mc="http://schemas.openxmlformats.org/markup-compatibility/2006" xmlns:o="urn:schemas-microsoft-com:office:office" xmlns:r="http://schemas.openxmlformats.org/officeDocument/2006/relationships" xmlns:m="http://schemas.openxmlformats.org/officeDocument/2006/math" xmlns:v="urn:schemas-microsoft-com:vml" xmlns:wp14="http://schemas.microsoft.com/office/word/2010/wordprocessingDrawing" xmlns:wp="http://schemas.openxmlformats.org/drawingml/2006/wordprocessingDrawing" xmlns:w10="urn:schemas-microsoft-com:office:word" xmlns:w="http://schemas.openxmlformats.org/wordprocessingml/2006/main" xmlns:w14="http://schemas.microsoft.com/office/word/2010/wordml" xmlns:wpg="http://schemas.microsoft.com/office/word/2010/wordprocessingGroup" xmlns:wpi="http://schemas.microsoft.com/office/word/2010/wordprocessingInk" xmlns:wne="http://schemas.microsoft.com/office/word/2006/wordml" xmlns:wps="http://schemas.microsoft.com/office/word/2010/wordprocessingShape" mc:Ignorable="w14 wp14"/>
-</file>
-
-<file path=word/glossary/fontTable.xml><?xml version="1.0" encoding="utf-8"?>
-<w:fonts xmlns:mc="http://schemas.openxmlformats.org/markup-compatibility/2006" xmlns:r="http://schemas.openxmlformats.org/officeDocument/2006/relationships" xmlns:w="http://schemas.openxmlformats.org/wordprocessingml/2006/main" xmlns:w14="http://schemas.microsoft.com/office/word/2010/wordml" mc:Ignorable="w14">
-  <w:font w:name="Symbol">
-    <w:panose1 w:val="05050102010706020507"/>
-    <w:charset w:val="02"/>
-    <w:family w:val="roman"/>
-    <w:pitch w:val="variable"/>
-    <w:sig w:usb0="00000000" w:usb1="10000000" w:usb2="00000000" w:usb3="00000000" w:csb0="80000000" w:csb1="00000000"/>
-  </w:font>
-  <w:font w:name="Times New Roman">
-    <w:panose1 w:val="02020603050405020304"/>
-    <w:charset w:val="00"/>
-    <w:family w:val="roman"/>
-    <w:pitch w:val="variable"/>
-    <w:sig w:usb0="E0002AFF" w:usb1="C0007841" w:usb2="00000009" w:usb3="00000000" w:csb0="000001FF" w:csb1="00000000"/>
-  </w:font>
-  <w:font w:name="Courier New">
-    <w:panose1 w:val="02070309020205020404"/>
-    <w:charset w:val="00"/>
-    <w:family w:val="modern"/>
-    <w:pitch w:val="fixed"/>
-    <w:sig w:usb0="E0002AFF" w:usb1="C0007843" w:usb2="00000009" w:usb3="00000000" w:csb0="000001FF" w:csb1="00000000"/>
-  </w:font>
-  <w:font w:name="Wingdings">
-    <w:panose1 w:val="05000000000000000000"/>
-    <w:charset w:val="02"/>
-    <w:family w:val="auto"/>
-    <w:pitch w:val="variable"/>
-    <w:sig w:usb0="00000000" w:usb1="10000000" w:usb2="00000000" w:usb3="00000000" w:csb0="80000000" w:csb1="00000000"/>
-  </w:font>
-  <w:font w:name="Calibri">
-    <w:panose1 w:val="020F0502020204030204"/>
-    <w:charset w:val="00"/>
-    <w:family w:val="swiss"/>
-    <w:pitch w:val="variable"/>
-    <w:sig w:usb0="E10002FF" w:usb1="4000ACFF" w:usb2="00000009" w:usb3="00000000" w:csb0="0000019F" w:csb1="00000000"/>
-  </w:font>
-  <w:font w:name="Cambria">
-    <w:panose1 w:val="02040503050406030204"/>
-    <w:charset w:val="00"/>
-    <w:family w:val="roman"/>
-    <w:pitch w:val="variable"/>
-    <w:sig w:usb0="E00002FF" w:usb1="400004FF" w:usb2="00000000" w:usb3="00000000" w:csb0="0000019F" w:csb1="00000000"/>
-  </w:font>
-  <w:font w:name="Tahoma">
-    <w:panose1 w:val="020B0604030504040204"/>
-    <w:charset w:val="00"/>
-    <w:family w:val="swiss"/>
-    <w:pitch w:val="variable"/>
-    <w:sig w:usb0="E1002EFF" w:usb1="C000605B" w:usb2="00000029" w:usb3="00000000" w:csb0="000101FF" w:csb1="00000000"/>
-  </w:font>
-  <w:font w:name="Arial">
-    <w:panose1 w:val="020B0604020202020204"/>
-    <w:charset w:val="00"/>
-    <w:family w:val="swiss"/>
-    <w:pitch w:val="variable"/>
-    <w:sig w:usb0="E0002AFF" w:usb1="C0007843" w:usb2="00000009" w:usb3="00000000" w:csb0="000001FF" w:csb1="00000000"/>
-  </w:font>
-  <w:font w:name="Cambria Math">
-    <w:panose1 w:val="02040503050406030204"/>
-    <w:charset w:val="00"/>
-    <w:family w:val="roman"/>
-    <w:pitch w:val="variable"/>
-    <w:sig w:usb0="E00002FF" w:usb1="420024FF" w:usb2="00000000" w:usb3="00000000" w:csb0="0000019F" w:csb1="00000000"/>
-  </w:font>
-</w:fonts>
-</file>
-
-<file path=word/glossary/settings.xml><?xml version="1.0" encoding="utf-8"?>
-<w:settings xmlns:mc="http://schemas.openxmlformats.org/markup-compatibility/2006" xmlns:o="urn:schemas-microsoft-com:office:office" xmlns:r="http://schemas.openxmlformats.org/officeDocument/2006/relationships" xmlns:m="http://schemas.openxmlformats.org/officeDocument/2006/math" xmlns:v="urn:schemas-microsoft-com:vml" xmlns:w10="urn:schemas-microsoft-com:office:word" xmlns:w="http://schemas.openxmlformats.org/wordprocessingml/2006/main" xmlns:w14="http://schemas.microsoft.com/office/word/2010/wordml" xmlns:sl="http://schemas.openxmlformats.org/schemaLibrary/2006/main" mc:Ignorable="w14">
-  <w:view w:val="normal"/>
-  <w:defaultTabStop w:val="708"/>
-  <w:hyphenationZone w:val="425"/>
-  <w:characterSpacingControl w:val="doNotCompress"/>
-  <w:compat>
-    <w:useFELayout/>
-    <w:compatSetting w:name="compatibilityMode" w:uri="http://schemas.microsoft.com/office/word" w:val="14"/>
-    <w:compatSetting w:name="overrideTableStyleFontSizeAndJustification" w:uri="http://schemas.microsoft.com/office/word" w:val="1"/>
-    <w:compatSetting w:name="enableOpenTypeFeatures" w:uri="http://schemas.microsoft.com/office/word" w:val="1"/>
-    <w:compatSetting w:name="doNotFlipMirrorIndents" w:uri="http://schemas.microsoft.com/office/word" w:val="1"/>
-  </w:compat>
-  <w:rsids>
-    <w:rsidRoot w:val="00B117C9"/>
-    <w:rsid w:val="00040CBD"/>
-    <w:rsid w:val="00231ADC"/>
-    <w:rsid w:val="005F5AEB"/>
-    <w:rsid w:val="008F695F"/>
-    <w:rsid w:val="00B117C9"/>
-    <w:rsid w:val="00F55DB1"/>
-  </w:rsids>
-  <m:mathPr>
-    <m:mathFont m:val="Cambria Math"/>
-    <m:brkBin m:val="before"/>
-    <m:brkBinSub m:val="--"/>
-    <m:smallFrac m:val="0"/>
-    <m:dispDef/>
-    <m:lMargin m:val="0"/>
-    <m:rMargin m:val="0"/>
-    <m:defJc m:val="centerGroup"/>
-    <m:wrapIndent m:val="1440"/>
-    <m:intLim m:val="subSup"/>
-    <m:naryLim m:val="undOvr"/>
-  </m:mathPr>
-  <w:themeFontLang w:val="fr-CA"/>
-  <w:clrSchemeMapping w:bg1="light1" w:t1="dark1" w:bg2="light2" w:t2="dark2" w:accent1="accent1" w:accent2="accent2" w:accent3="accent3" w:accent4="accent4" w:accent5="accent5" w:accent6="accent6" w:hyperlink="hyperlink" w:followedHyperlink="followedHyperlink"/>
-  <w:decimalSymbol w:val=","/>
-  <w:listSeparator w:val=";"/>
-</w:settings>
-</file>
-
-<file path=word/glossary/styles.xml><?xml version="1.0" encoding="utf-8"?>
-<w:styles xmlns:mc="http://schemas.openxmlformats.org/markup-compatibility/2006" xmlns:r="http://schemas.openxmlformats.org/officeDocument/2006/relationships" xmlns:w="http://schemas.openxmlformats.org/wordprocessingml/2006/main" xmlns:w14="http://schemas.microsoft.com/office/word/2010/wordml" mc:Ignorable="w14">
-  <w:docDefaults>
-    <w:rPrDefault>
-      <w:rPr>
-        <w:rFonts w:asciiTheme="minorHAnsi" w:eastAsiaTheme="minorEastAsia" w:hAnsiTheme="minorHAnsi" w:cstheme="minorBidi"/>
-        <w:sz w:val="22"/>
-        <w:szCs w:val="22"/>
-        <w:lang w:val="fr-CA" w:eastAsia="fr-CA" w:bidi="ar-SA"/>
-      </w:rPr>
-    </w:rPrDefault>
-    <w:pPrDefault>
-      <w:pPr>
-        <w:spacing w:after="200" w:line="276" w:lineRule="auto"/>
-      </w:pPr>
-    </w:pPrDefault>
-  </w:docDefaults>
-  <w:latentStyles w:defLockedState="0" w:defUIPriority="99" w:defSemiHidden="1" w:defUnhideWhenUsed="1" w:defQFormat="0" w:count="267">
-    <w:lsdException w:name="Normal" w:semiHidden="0" w:uiPriority="0" w:unhideWhenUsed="0" w:qFormat="1"/>
-    <w:lsdException w:name="heading 1" w:semiHidden="0" w:uiPriority="9" w:unhideWhenUsed="0" w:qFormat="1"/>
-    <w:lsdException w:name="heading 2" w:uiPriority="9" w:qFormat="1"/>
-    <w:lsdException w:name="heading 3" w:uiPriority="9" w:qFormat="1"/>
-    <w:lsdException w:name="heading 4" w:uiPriority="9" w:qFormat="1"/>
-    <w:lsdException w:name="heading 5" w:uiPriority="9" w:qFormat="1"/>
-    <w:lsdException w:name="heading 6" w:uiPriority="9" w:qFormat="1"/>
-    <w:lsdException w:name="heading 7" w:uiPriority="9" w:qFormat="1"/>
-    <w:lsdException w:name="heading 8" w:uiPriority="9" w:qFormat="1"/>
-    <w:lsdException w:name="heading 9" w:uiPriority="9" w:qFormat="1"/>
-    <w:lsdException w:name="toc 1" w:uiPriority="39"/>
-    <w:lsdException w:name="toc 2" w:uiPriority="39"/>
-    <w:lsdException w:name="toc 3" w:uiPriority="39"/>
-    <w:lsdException w:name="toc 4" w:uiPriority="39"/>
-    <w:lsdException w:name="toc 5" w:uiPriority="39"/>
-    <w:lsdException w:name="toc 6" w:uiPriority="39"/>
-    <w:lsdException w:name="toc 7" w:uiPriority="39"/>
-    <w:lsdException w:name="toc 8" w:uiPriority="39"/>
-    <w:lsdException w:name="toc 9" w:uiPriority="39"/>
-    <w:lsdException w:name="caption" w:uiPriority="35" w:qFormat="1"/>
-    <w:lsdException w:name="Title" w:semiHidden="0" w:uiPriority="10" w:unhideWhenUsed="0" w:qFormat="1"/>
-    <w:lsdException w:name="Default Paragraph Font" w:uiPriority="1"/>
-    <w:lsdException w:name="Subtitle" w:semiHidden="0" w:uiPriority="11" w:unhideWhenUsed="0" w:qFormat="1"/>
-    <w:lsdException w:name="Strong" w:semiHidden="0" w:uiPriority="22" w:unhideWhenUsed="0" w:qFormat="1"/>
-    <w:lsdException w:name="Emphasis" w:semiHidden="0" w:uiPriority="20" w:unhideWhenUsed="0" w:qFormat="1"/>
-    <w:lsdException w:name="Table Grid" w:semiHidden="0" w:uiPriority="59" w:unhideWhenUsed="0"/>
-    <w:lsdException w:name="Placeholder Text" w:unhideWhenUsed="0"/>
-    <w:lsdException w:name="No Spacing" w:semiHidden="0" w:uiPriority="1" w:unhideWhenUsed="0" w:qFormat="1"/>
-    <w:lsdException w:name="Light Shading" w:semiHidden="0" w:uiPriority="60" w:unhideWhenUsed="0"/>
-    <w:lsdException w:name="Light List" w:semiHidden="0" w:uiPriority="61" w:unhideWhenUsed="0"/>
-    <w:lsdException w:name="Light Grid" w:semiHidden="0" w:uiPriority="62" w:unhideWhenUsed="0"/>
-    <w:lsdException w:name="Medium Shading 1" w:semiHidden="0" w:uiPriority="63" w:unhideWhenUsed="0"/>
-    <w:lsdException w:name="Medium Shading 2" w:semiHidden="0" w:uiPriority="64" w:unhideWhenUsed="0"/>
-    <w:lsdException w:name="Medium List 1" w:semiHidden="0" w:uiPriority="65" w:unhideWhenUsed="0"/>
-    <w:lsdException w:name="Medium List 2" w:semiHidden="0" w:uiPriority="66" w:unhideWhenUsed="0"/>
-    <w:lsdException w:name="Medium Grid 1" w:semiHidden="0" w:uiPriority="67" w:unhideWhenUsed="0"/>
-    <w:lsdException w:name="Medium Grid 2" w:semiHidden="0" w:uiPriority="68" w:unhideWhenUsed="0"/>
-    <w:lsdException w:name="Medium Grid 3" w:semiHidden="0" w:uiPriority="69" w:unhideWhenUsed="0"/>
-    <w:lsdException w:name="Dark List" w:semiHidden="0" w:uiPriority="70" w:unhideWhenUsed="0"/>
-    <w:lsdException w:name="Colorful Shading" w:semiHidden="0" w:uiPriority="71" w:unhideWhenUsed="0"/>
-    <w:lsdException w:name="Colorful List" w:semiHidden="0" w:uiPriority="72" w:unhideWhenUsed="0"/>
-    <w:lsdException w:name="Colorful Grid" w:semiHidden="0" w:uiPriority="73" w:unhideWhenUsed="0"/>
-    <w:lsdException w:name="Light Shading Accent 1" w:semiHidden="0" w:uiPriority="60" w:unhideWhenUsed="0"/>
-    <w:lsdException w:name="Light List Accent 1" w:semiHidden="0" w:uiPriority="61" w:unhideWhenUsed="0"/>
-    <w:lsdException w:name="Light Grid Accent 1" w:semiHidden="0" w:uiPriority="62" w:unhideWhenUsed="0"/>
-    <w:lsdException w:name="Medium Shading 1 Accent 1" w:semiHidden="0" w:uiPriority="63" w:unhideWhenUsed="0"/>
-    <w:lsdException w:name="Medium Shading 2 Accent 1" w:semiHidden="0" w:uiPriority="64" w:unhideWhenUsed="0"/>
-    <w:lsdException w:name="Medium List 1 Accent 1" w:semiHidden="0" w:uiPriority="65" w:unhideWhenUsed="0"/>
-    <w:lsdException w:name="Revision" w:unhideWhenUsed="0"/>
-    <w:lsdException w:name="List Paragraph" w:semiHidden="0" w:uiPriority="34" w:unhideWhenUsed="0" w:qFormat="1"/>
-    <w:lsdException w:name="Quote" w:semiHidden="0" w:uiPriority="29" w:unhideWhenUsed="0" w:qFormat="1"/>
-    <w:lsdException w:name="Intense Quote" w:semiHidden="0" w:uiPriority="30" w:unhideWhenUsed="0" w:qFormat="1"/>
-    <w:lsdException w:name="Medium List 2 Accent 1" w:semiHidden="0" w:uiPriority="66" w:unhideWhenUsed="0"/>
-    <w:lsdException w:name="Medium Grid 1 Accent 1" w:semiHidden="0" w:uiPriority="67" w:unhideWhenUsed="0"/>
-    <w:lsdException w:name="Medium Grid 2 Accent 1" w:semiHidden="0" w:uiPriority="68" w:unhideWhenUsed="0"/>
-    <w:lsdException w:name="Medium Grid 3 Accent 1" w:semiHidden="0" w:uiPriority="69" w:unhideWhenUsed="0"/>
-    <w:lsdException w:name="Dark List Accent 1" w:semiHidden="0" w:uiPriority="70" w:unhideWhenUsed="0"/>
-    <w:lsdException w:name="Colorful Shading Accent 1" w:semiHidden="0" w:uiPriority="71" w:unhideWhenUsed="0"/>
-    <w:lsdException w:name="Colorful List Accent 1" w:semiHidden="0" w:uiPriority="72" w:unhideWhenUsed="0"/>
-    <w:lsdException w:name="Colorful Grid Accent 1" w:semiHidden="0" w:uiPriority="73" w:unhideWhenUsed="0"/>
-    <w:lsdException w:name="Light Shading Accent 2" w:semiHidden="0" w:uiPriority="60" w:unhideWhenUsed="0"/>
-    <w:lsdException w:name="Light List Accent 2" w:semiHidden="0" w:uiPriority="61" w:unhideWhenUsed="0"/>
-    <w:lsdException w:name="Light Grid Accent 2" w:semiHidden="0" w:uiPriority="62" w:unhideWhenUsed="0"/>
-    <w:lsdException w:name="Medium Shading 1 Accent 2" w:semiHidden="0" w:uiPriority="63" w:unhideWhenUsed="0"/>
-    <w:lsdException w:name="Medium Shading 2 Accent 2" w:semiHidden="0" w:uiPriority="64" w:unhideWhenUsed="0"/>
-    <w:lsdException w:name="Medium List 1 Accent 2" w:semiHidden="0" w:uiPriority="65" w:unhideWhenUsed="0"/>
-    <w:lsdException w:name="Medium List 2 Accent 2" w:semiHidden="0" w:uiPriority="66" w:unhideWhenUsed="0"/>
-    <w:lsdException w:name="Medium Grid 1 Accent 2" w:semiHidden="0" w:uiPriority="67" w:unhideWhenUsed="0"/>
-    <w:lsdException w:name="Medium Grid 2 Accent 2" w:semiHidden="0" w:uiPriority="68" w:unhideWhenUsed="0"/>
-    <w:lsdException w:name="Medium Grid 3 Accent 2" w:semiHidden="0" w:uiPriority="69" w:unhideWhenUsed="0"/>
-    <w:lsdException w:name="Dark List Accent 2" w:semiHidden="0" w:uiPriority="70" w:unhideWhenUsed="0"/>
-    <w:lsdException w:name="Colorful Shading Accent 2" w:semiHidden="0" w:uiPriority="71" w:unhideWhenUsed="0"/>
-    <w:lsdException w:name="Colorful List Accent 2" w:semiHidden="0" w:uiPriority="72" w:unhideWhenUsed="0"/>
-    <w:lsdException w:name="Colorful Grid Accent 2" w:semiHidden="0" w:uiPriority="73" w:unhideWhenUsed="0"/>
-    <w:lsdException w:name="Light Shading Accent 3" w:semiHidden="0" w:uiPriority="60" w:unhideWhenUsed="0"/>
-    <w:lsdException w:name="Light List Accent 3" w:semiHidden="0" w:uiPriority="61" w:unhideWhenUsed="0"/>
-    <w:lsdException w:name="Light Grid Accent 3" w:semiHidden="0" w:uiPriority="62" w:unhideWhenUsed="0"/>
-    <w:lsdException w:name="Medium Shading 1 Accent 3" w:semiHidden="0" w:uiPriority="63" w:unhideWhenUsed="0"/>
-    <w:lsdException w:name="Medium Shading 2 Accent 3" w:semiHidden="0" w:uiPriority="64" w:unhideWhenUsed="0"/>
-    <w:lsdException w:name="Medium List 1 Accent 3" w:semiHidden="0" w:uiPriority="65" w:unhideWhenUsed="0"/>
-    <w:lsdException w:name="Medium List 2 Accent 3" w:semiHidden="0" w:uiPriority="66" w:unhideWhenUsed="0"/>
-    <w:lsdException w:name="Medium Grid 1 Accent 3" w:semiHidden="0" w:uiPriority="67" w:unhideWhenUsed="0"/>
-    <w:lsdException w:name="Medium Grid 2 Accent 3" w:semiHidden="0" w:uiPriority="68" w:unhideWhenUsed="0"/>
-    <w:lsdException w:name="Medium Grid 3 Accent 3" w:semiHidden="0" w:uiPriority="69" w:unhideWhenUsed="0"/>
-    <w:lsdException w:name="Dark List Accent 3" w:semiHidden="0" w:uiPriority="70" w:unhideWhenUsed="0"/>
-    <w:lsdException w:name="Colorful Shading Accent 3" w:semiHidden="0" w:uiPriority="71" w:unhideWhenUsed="0"/>
-    <w:lsdException w:name="Colorful List Accent 3" w:semiHidden="0" w:uiPriority="72" w:unhideWhenUsed="0"/>
-    <w:lsdException w:name="Colorful Grid Accent 3" w:semiHidden="0" w:uiPriority="73" w:unhideWhenUsed="0"/>
-    <w:lsdException w:name="Light Shading Accent 4" w:semiHidden="0" w:uiPriority="60" w:unhideWhenUsed="0"/>
-    <w:lsdException w:name="Light List Accent 4" w:semiHidden="0" w:uiPriority="61" w:unhideWhenUsed="0"/>
-    <w:lsdException w:name="Light Grid Accent 4" w:semiHidden="0" w:uiPriority="62" w:unhideWhenUsed="0"/>
-    <w:lsdException w:name="Medium Shading 1 Accent 4" w:semiHidden="0" w:uiPriority="63" w:unhideWhenUsed="0"/>
-    <w:lsdException w:name="Medium Shading 2 Accent 4" w:semiHidden="0" w:uiPriority="64" w:unhideWhenUsed="0"/>
-    <w:lsdException w:name="Medium List 1 Accent 4" w:semiHidden="0" w:uiPriority="65" w:unhideWhenUsed="0"/>
-    <w:lsdException w:name="Medium List 2 Accent 4" w:semiHidden="0" w:uiPriority="66" w:unhideWhenUsed="0"/>
-    <w:lsdException w:name="Medium Grid 1 Accent 4" w:semiHidden="0" w:uiPriority="67" w:unhideWhenUsed="0"/>
-    <w:lsdException w:name="Medium Grid 2 Accent 4" w:semiHidden="0" w:uiPriority="68" w:unhideWhenUsed="0"/>
-    <w:lsdException w:name="Medium Grid 3 Accent 4" w:semiHidden="0" w:uiPriority="69" w:unhideWhenUsed="0"/>
-    <w:lsdException w:name="Dark List Accent 4" w:semiHidden="0" w:uiPriority="70" w:unhideWhenUsed="0"/>
-    <w:lsdException w:name="Colorful Shading Accent 4" w:semiHidden="0" w:uiPriority="71" w:unhideWhenUsed="0"/>
-    <w:lsdException w:name="Colorful List Accent 4" w:semiHidden="0" w:uiPriority="72" w:unhideWhenUsed="0"/>
-    <w:lsdException w:name="Colorful Grid Accent 4" w:semiHidden="0" w:uiPriority="73" w:unhideWhenUsed="0"/>
-    <w:lsdException w:name="Light Shading Accent 5" w:semiHidden="0" w:uiPriority="60" w:unhideWhenUsed="0"/>
-    <w:lsdException w:name="Light List Accent 5" w:semiHidden="0" w:uiPriority="61" w:unhideWhenUsed="0"/>
-    <w:lsdException w:name="Light Grid Accent 5" w:semiHidden="0" w:uiPriority="62" w:unhideWhenUsed="0"/>
-    <w:lsdException w:name="Medium Shading 1 Accent 5" w:semiHidden="0" w:uiPriority="63" w:unhideWhenUsed="0"/>
-    <w:lsdException w:name="Medium Shading 2 Accent 5" w:semiHidden="0" w:uiPriority="64" w:unhideWhenUsed="0"/>
-    <w:lsdException w:name="Medium List 1 Accent 5" w:semiHidden="0" w:uiPriority="65" w:unhideWhenUsed="0"/>
-    <w:lsdException w:name="Medium List 2 Accent 5" w:semiHidden="0" w:uiPriority="66" w:unhideWhenUsed="0"/>
-    <w:lsdException w:name="Medium Grid 1 Accent 5" w:semiHidden="0" w:uiPriority="67" w:unhideWhenUsed="0"/>
-    <w:lsdException w:name="Medium Grid 2 Accent 5" w:semiHidden="0" w:uiPriority="68" w:unhideWhenUsed="0"/>
-    <w:lsdException w:name="Medium Grid 3 Accent 5" w:semiHidden="0" w:uiPriority="69" w:unhideWhenUsed="0"/>
-    <w:lsdException w:name="Dark List Accent 5" w:semiHidden="0" w:uiPriority="70" w:unhideWhenUsed="0"/>
-    <w:lsdException w:name="Colorful Shading Accent 5" w:semiHidden="0" w:uiPriority="71" w:unhideWhenUsed="0"/>
-    <w:lsdException w:name="Colorful List Accent 5" w:semiHidden="0" w:uiPriority="72" w:unhideWhenUsed="0"/>
-    <w:lsdException w:name="Colorful Grid Accent 5" w:semiHidden="0" w:uiPriority="73" w:unhideWhenUsed="0"/>
-    <w:lsdException w:name="Light Shading Accent 6" w:semiHidden="0" w:uiPriority="60" w:unhideWhenUsed="0"/>
-    <w:lsdException w:name="Light List Accent 6" w:semiHidden="0" w:uiPriority="61" w:unhideWhenUsed="0"/>
-    <w:lsdException w:name="Light Grid Accent 6" w:semiHidden="0" w:uiPriority="62" w:unhideWhenUsed="0"/>
-    <w:lsdException w:name="Medium Shading 1 Accent 6" w:semiHidden="0" w:uiPriority="63" w:unhideWhenUsed="0"/>
-    <w:lsdException w:name="Medium Shading 2 Accent 6" w:semiHidden="0" w:uiPriority="64" w:unhideWhenUsed="0"/>
-    <w:lsdException w:name="Medium List 1 Accent 6" w:semiHidden="0" w:uiPriority="65" w:unhideWhenUsed="0"/>
-    <w:lsdException w:name="Medium List 2 Accent 6" w:semiHidden="0" w:uiPriority="66" w:unhideWhenUsed="0"/>
-    <w:lsdException w:name="Medium Grid 1 Accent 6" w:semiHidden="0" w:uiPriority="67" w:unhideWhenUsed="0"/>
-    <w:lsdException w:name="Medium Grid 2 Accent 6" w:semiHidden="0" w:uiPriority="68" w:unhideWhenUsed="0"/>
-    <w:lsdException w:name="Medium Grid 3 Accent 6" w:semiHidden="0" w:uiPriority="69" w:unhideWhenUsed="0"/>
-    <w:lsdException w:name="Dark List Accent 6" w:semiHidden="0" w:uiPriority="70" w:unhideWhenUsed="0"/>
-    <w:lsdException w:name="Colorful Shading Accent 6" w:semiHidden="0" w:uiPriority="71" w:unhideWhenUsed="0"/>
-    <w:lsdException w:name="Colorful List Accent 6" w:semiHidden="0" w:uiPriority="72" w:unhideWhenUsed="0"/>
-    <w:lsdException w:name="Colorful Grid Accent 6" w:semiHidden="0" w:uiPriority="73" w:unhideWhenUsed="0"/>
-    <w:lsdException w:name="Subtle Emphasis" w:semiHidden="0" w:uiPriority="19" w:unhideWhenUsed="0" w:qFormat="1"/>
-    <w:lsdException w:name="Intense Emphasis" w:semiHidden="0" w:uiPriority="21" w:unhideWhenUsed="0" w:qFormat="1"/>
-    <w:lsdException w:name="Subtle Reference" w:semiHidden="0" w:uiPriority="31" w:unhideWhenUsed="0" w:qFormat="1"/>
-    <w:lsdException w:name="Intense Reference" w:semiHidden="0" w:uiPriority="32" w:unhideWhenUsed="0" w:qFormat="1"/>
-    <w:lsdException w:name="Book Title" w:semiHidden="0" w:uiPriority="33" w:unhideWhenUsed="0" w:qFormat="1"/>
-    <w:lsdException w:name="Bibliography" w:uiPriority="37"/>
-    <w:lsdException w:name="TOC Heading" w:uiPriority="39" w:qFormat="1"/>
-  </w:latentStyles>
-  <w:style w:type="paragraph" w:default="1" w:styleId="Normal">
-    <w:name w:val="Normal"/>
-    <w:qFormat/>
-  </w:style>
-  <w:style w:type="character" w:default="1" w:styleId="Policepardfaut">
-    <w:name w:val="Default Paragraph Font"/>
-    <w:uiPriority w:val="1"/>
-    <w:semiHidden/>
-    <w:unhideWhenUsed/>
-  </w:style>
-  <w:style w:type="table" w:default="1" w:styleId="TableauNormal">
-    <w:name w:val="Normal Table"/>
+  <w:style w:type="paragraph" w:styleId="NormalWeb">
+    <w:name w:val="Normal (Web)"/>
+    <w:basedOn w:val="Normal"/>
     <w:uiPriority w:val="99"/>
     <w:semiHidden/>
     <w:unhideWhenUsed/>
-    <w:tblPr>
-      <w:tblInd w:w="0" w:type="dxa"/>
-      <w:tblCellMar>
-        <w:top w:w="0" w:type="dxa"/>
-        <w:left w:w="108" w:type="dxa"/>
-        <w:bottom w:w="0" w:type="dxa"/>
-        <w:right w:w="108" w:type="dxa"/>
-      </w:tblCellMar>
-    </w:tblPr>
-  </w:style>
-  <w:style w:type="numbering" w:default="1" w:styleId="Aucuneliste">
-    <w:name w:val="No List"/>
-    <w:uiPriority w:val="99"/>
-    <w:semiHidden/>
-    <w:unhideWhenUsed/>
-  </w:style>
-  <w:style w:type="paragraph" w:customStyle="1" w:styleId="708DA01843F34A8B9934CF303BA57F19">
-    <w:name w:val="708DA01843F34A8B9934CF303BA57F19"/>
-    <w:rsid w:val="00B117C9"/>
-  </w:style>
-  <w:style w:type="paragraph" w:customStyle="1" w:styleId="49F1BC9F8B70435DBE50F48E1202A27A">
-    <w:name w:val="49F1BC9F8B70435DBE50F48E1202A27A"/>
-    <w:rsid w:val="00B117C9"/>
-  </w:style>
-  <w:style w:type="paragraph" w:customStyle="1" w:styleId="E60D15D96D3D4855B0EED3468732AA91">
-    <w:name w:val="E60D15D96D3D4855B0EED3468732AA91"/>
-    <w:rsid w:val="00B117C9"/>
-  </w:style>
-  <w:style w:type="paragraph" w:customStyle="1" w:styleId="B98C6F2C2B4747A1A9D8B3D2EDD7975D">
-    <w:name w:val="B98C6F2C2B4747A1A9D8B3D2EDD7975D"/>
-    <w:rsid w:val="00B117C9"/>
-  </w:style>
-  <w:style w:type="paragraph" w:customStyle="1" w:styleId="6F0AD9FD6A8E417E82DEE8C3EB9F6550">
-    <w:name w:val="6F0AD9FD6A8E417E82DEE8C3EB9F6550"/>
-    <w:rsid w:val="00B117C9"/>
-  </w:style>
-  <w:style w:type="paragraph" w:customStyle="1" w:styleId="61C4313A65394982AC466358010E2B18">
-    <w:name w:val="61C4313A65394982AC466358010E2B18"/>
-    <w:rsid w:val="00B117C9"/>
+    <w:rsid w:val="00266859"/>
+    <w:pPr>
+      <w:spacing w:before="100" w:beforeAutospacing="1" w:after="100" w:afterAutospacing="1" w:line="240" w:lineRule="auto"/>
+    </w:pPr>
+    <w:rPr>
+      <w:rFonts w:ascii="Times New Roman" w:eastAsia="Times New Roman" w:hAnsi="Times New Roman" w:cs="Times New Roman"/>
+      <w:sz w:val="24"/>
+      <w:szCs w:val="24"/>
+      <w:lang w:eastAsia="fr-CA"/>
+    </w:rPr>
   </w:style>
 </w:styles>
-</file>
-
-<file path=word/glossary/stylesWithEffects.xml><?xml version="1.0" encoding="utf-8"?>
-<w:styles xmlns:wpc="http://schemas.microsoft.com/office/word/2010/wordprocessingCanvas" xmlns:mc="http://schemas.openxmlformats.org/markup-compatibility/2006" xmlns:o="urn:schemas-microsoft-com:office:office" xmlns:r="http://schemas.openxmlformats.org/officeDocument/2006/relationships" xmlns:m="http://schemas.openxmlformats.org/officeDocument/2006/math" xmlns:v="urn:schemas-microsoft-com:vml" xmlns:wp14="http://schemas.microsoft.com/office/word/2010/wordprocessingDrawing" xmlns:wp="http://schemas.openxmlformats.org/drawingml/2006/wordprocessingDrawing" xmlns:w10="urn:schemas-microsoft-com:office:word" xmlns:w="http://schemas.openxmlformats.org/wordprocessingml/2006/main" xmlns:w14="http://schemas.microsoft.com/office/word/2010/wordml" xmlns:wpg="http://schemas.microsoft.com/office/word/2010/wordprocessingGroup" xmlns:wpi="http://schemas.microsoft.com/office/word/2010/wordprocessingInk" xmlns:wne="http://schemas.microsoft.com/office/word/2006/wordml" xmlns:wps="http://schemas.microsoft.com/office/word/2010/wordprocessingShape" mc:Ignorable="w14 wp14">
-  <w:docDefaults>
-    <w:rPrDefault>
-      <w:rPr>
-        <w:rFonts w:asciiTheme="minorHAnsi" w:eastAsiaTheme="minorEastAsia" w:hAnsiTheme="minorHAnsi" w:cstheme="minorBidi"/>
-        <w:sz w:val="22"/>
-        <w:szCs w:val="22"/>
-        <w:lang w:val="fr-CA" w:eastAsia="fr-CA" w:bidi="ar-SA"/>
-      </w:rPr>
-    </w:rPrDefault>
-    <w:pPrDefault>
-      <w:pPr>
-        <w:spacing w:after="200" w:line="276" w:lineRule="auto"/>
-      </w:pPr>
-    </w:pPrDefault>
-  </w:docDefaults>
-  <w:latentStyles w:defLockedState="0" w:defUIPriority="99" w:defSemiHidden="1" w:defUnhideWhenUsed="1" w:defQFormat="0" w:count="267">
-    <w:lsdException w:name="Normal" w:semiHidden="0" w:uiPriority="0" w:unhideWhenUsed="0" w:qFormat="1"/>
-    <w:lsdException w:name="heading 1" w:semiHidden="0" w:uiPriority="9" w:unhideWhenUsed="0" w:qFormat="1"/>
-    <w:lsdException w:name="heading 2" w:uiPriority="9" w:qFormat="1"/>
-    <w:lsdException w:name="heading 3" w:uiPriority="9" w:qFormat="1"/>
-    <w:lsdException w:name="heading 4" w:uiPriority="9" w:qFormat="1"/>
-    <w:lsdException w:name="heading 5" w:uiPriority="9" w:qFormat="1"/>
-    <w:lsdException w:name="heading 6" w:uiPriority="9" w:qFormat="1"/>
-    <w:lsdException w:name="heading 7" w:uiPriority="9" w:qFormat="1"/>
-    <w:lsdException w:name="heading 8" w:uiPriority="9" w:qFormat="1"/>
-    <w:lsdException w:name="heading 9" w:uiPriority="9" w:qFormat="1"/>
-    <w:lsdException w:name="toc 1" w:uiPriority="39"/>
-    <w:lsdException w:name="toc 2" w:uiPriority="39"/>
-    <w:lsdException w:name="toc 3" w:uiPriority="39"/>
-    <w:lsdException w:name="toc 4" w:uiPriority="39"/>
-    <w:lsdException w:name="toc 5" w:uiPriority="39"/>
-    <w:lsdException w:name="toc 6" w:uiPriority="39"/>
-    <w:lsdException w:name="toc 7" w:uiPriority="39"/>
-    <w:lsdException w:name="toc 8" w:uiPriority="39"/>
-    <w:lsdException w:name="toc 9" w:uiPriority="39"/>
-    <w:lsdException w:name="caption" w:uiPriority="35" w:qFormat="1"/>
-    <w:lsdException w:name="Title" w:semiHidden="0" w:uiPriority="10" w:unhideWhenUsed="0" w:qFormat="1"/>
-    <w:lsdException w:name="Default Paragraph Font" w:uiPriority="1"/>
-    <w:lsdException w:name="Subtitle" w:semiHidden="0" w:uiPriority="11" w:unhideWhenUsed="0" w:qFormat="1"/>
-    <w:lsdException w:name="Strong" w:semiHidden="0" w:uiPriority="22" w:unhideWhenUsed="0" w:qFormat="1"/>
-    <w:lsdException w:name="Emphasis" w:semiHidden="0" w:uiPriority="20" w:unhideWhenUsed="0" w:qFormat="1"/>
-    <w:lsdException w:name="Table Grid" w:semiHidden="0" w:uiPriority="59" w:unhideWhenUsed="0"/>
-    <w:lsdException w:name="Placeholder Text" w:unhideWhenUsed="0"/>
-    <w:lsdException w:name="No Spacing" w:semiHidden="0" w:uiPriority="1" w:unhideWhenUsed="0" w:qFormat="1"/>
-    <w:lsdException w:name="Light Shading" w:semiHidden="0" w:uiPriority="60" w:unhideWhenUsed="0"/>
-    <w:lsdException w:name="Light List" w:semiHidden="0" w:uiPriority="61" w:unhideWhenUsed="0"/>
-    <w:lsdException w:name="Light Grid" w:semiHidden="0" w:uiPriority="62" w:unhideWhenUsed="0"/>
-    <w:lsdException w:name="Medium Shading 1" w:semiHidden="0" w:uiPriority="63" w:unhideWhenUsed="0"/>
-    <w:lsdException w:name="Medium Shading 2" w:semiHidden="0" w:uiPriority="64" w:unhideWhenUsed="0"/>
-    <w:lsdException w:name="Medium List 1" w:semiHidden="0" w:uiPriority="65" w:unhideWhenUsed="0"/>
-    <w:lsdException w:name="Medium List 2" w:semiHidden="0" w:uiPriority="66" w:unhideWhenUsed="0"/>
-    <w:lsdException w:name="Medium Grid 1" w:semiHidden="0" w:uiPriority="67" w:unhideWhenUsed="0"/>
-    <w:lsdException w:name="Medium Grid 2" w:semiHidden="0" w:uiPriority="68" w:unhideWhenUsed="0"/>
-    <w:lsdException w:name="Medium Grid 3" w:semiHidden="0" w:uiPriority="69" w:unhideWhenUsed="0"/>
-    <w:lsdException w:name="Dark List" w:semiHidden="0" w:uiPriority="70" w:unhideWhenUsed="0"/>
-    <w:lsdException w:name="Colorful Shading" w:semiHidden="0" w:uiPriority="71" w:unhideWhenUsed="0"/>
-    <w:lsdException w:name="Colorful List" w:semiHidden="0" w:uiPriority="72" w:unhideWhenUsed="0"/>
-    <w:lsdException w:name="Colorful Grid" w:semiHidden="0" w:uiPriority="73" w:unhideWhenUsed="0"/>
-    <w:lsdException w:name="Light Shading Accent 1" w:semiHidden="0" w:uiPriority="60" w:unhideWhenUsed="0"/>
-    <w:lsdException w:name="Light List Accent 1" w:semiHidden="0" w:uiPriority="61" w:unhideWhenUsed="0"/>
-    <w:lsdException w:name="Light Grid Accent 1" w:semiHidden="0" w:uiPriority="62" w:unhideWhenUsed="0"/>
-    <w:lsdException w:name="Medium Shading 1 Accent 1" w:semiHidden="0" w:uiPriority="63" w:unhideWhenUsed="0"/>
-    <w:lsdException w:name="Medium Shading 2 Accent 1" w:semiHidden="0" w:uiPriority="64" w:unhideWhenUsed="0"/>
-    <w:lsdException w:name="Medium List 1 Accent 1" w:semiHidden="0" w:uiPriority="65" w:unhideWhenUsed="0"/>
-    <w:lsdException w:name="Revision" w:unhideWhenUsed="0"/>
-    <w:lsdException w:name="List Paragraph" w:semiHidden="0" w:uiPriority="34" w:unhideWhenUsed="0" w:qFormat="1"/>
-    <w:lsdException w:name="Quote" w:semiHidden="0" w:uiPriority="29" w:unhideWhenUsed="0" w:qFormat="1"/>
-    <w:lsdException w:name="Intense Quote" w:semiHidden="0" w:uiPriority="30" w:unhideWhenUsed="0" w:qFormat="1"/>
-    <w:lsdException w:name="Medium List 2 Accent 1" w:semiHidden="0" w:uiPriority="66" w:unhideWhenUsed="0"/>
-    <w:lsdException w:name="Medium Grid 1 Accent 1" w:semiHidden="0" w:uiPriority="67" w:unhideWhenUsed="0"/>
-    <w:lsdException w:name="Medium Grid 2 Accent 1" w:semiHidden="0" w:uiPriority="68" w:unhideWhenUsed="0"/>
-    <w:lsdException w:name="Medium Grid 3 Accent 1" w:semiHidden="0" w:uiPriority="69" w:unhideWhenUsed="0"/>
-    <w:lsdException w:name="Dark List Accent 1" w:semiHidden="0" w:uiPriority="70" w:unhideWhenUsed="0"/>
-    <w:lsdException w:name="Colorful Shading Accent 1" w:semiHidden="0" w:uiPriority="71" w:unhideWhenUsed="0"/>
-    <w:lsdException w:name="Colorful List Accent 1" w:semiHidden="0" w:uiPriority="72" w:unhideWhenUsed="0"/>
-    <w:lsdException w:name="Colorful Grid Accent 1" w:semiHidden="0" w:uiPriority="73" w:unhideWhenUsed="0"/>
-    <w:lsdException w:name="Light Shading Accent 2" w:semiHidden="0" w:uiPriority="60" w:unhideWhenUsed="0"/>
-    <w:lsdException w:name="Light List Accent 2" w:semiHidden="0" w:uiPriority="61" w:unhideWhenUsed="0"/>
-    <w:lsdException w:name="Light Grid Accent 2" w:semiHidden="0" w:uiPriority="62" w:unhideWhenUsed="0"/>
-    <w:lsdException w:name="Medium Shading 1 Accent 2" w:semiHidden="0" w:uiPriority="63" w:unhideWhenUsed="0"/>
-    <w:lsdException w:name="Medium Shading 2 Accent 2" w:semiHidden="0" w:uiPriority="64" w:unhideWhenUsed="0"/>
-    <w:lsdException w:name="Medium List 1 Accent 2" w:semiHidden="0" w:uiPriority="65" w:unhideWhenUsed="0"/>
-    <w:lsdException w:name="Medium List 2 Accent 2" w:semiHidden="0" w:uiPriority="66" w:unhideWhenUsed="0"/>
-    <w:lsdException w:name="Medium Grid 1 Accent 2" w:semiHidden="0" w:uiPriority="67" w:unhideWhenUsed="0"/>
-    <w:lsdException w:name="Medium Grid 2 Accent 2" w:semiHidden="0" w:uiPriority="68" w:unhideWhenUsed="0"/>
-    <w:lsdException w:name="Medium Grid 3 Accent 2" w:semiHidden="0" w:uiPriority="69" w:unhideWhenUsed="0"/>
-    <w:lsdException w:name="Dark List Accent 2" w:semiHidden="0" w:uiPriority="70" w:unhideWhenUsed="0"/>
-    <w:lsdException w:name="Colorful Shading Accent 2" w:semiHidden="0" w:uiPriority="71" w:unhideWhenUsed="0"/>
-    <w:lsdException w:name="Colorful List Accent 2" w:semiHidden="0" w:uiPriority="72" w:unhideWhenUsed="0"/>
-    <w:lsdException w:name="Colorful Grid Accent 2" w:semiHidden="0" w:uiPriority="73" w:unhideWhenUsed="0"/>
-    <w:lsdException w:name="Light Shading Accent 3" w:semiHidden="0" w:uiPriority="60" w:unhideWhenUsed="0"/>
-    <w:lsdException w:name="Light List Accent 3" w:semiHidden="0" w:uiPriority="61" w:unhideWhenUsed="0"/>
-    <w:lsdException w:name="Light Grid Accent 3" w:semiHidden="0" w:uiPriority="62" w:unhideWhenUsed="0"/>
-    <w:lsdException w:name="Medium Shading 1 Accent 3" w:semiHidden="0" w:uiPriority="63" w:unhideWhenUsed="0"/>
-    <w:lsdException w:name="Medium Shading 2 Accent 3" w:semiHidden="0" w:uiPriority="64" w:unhideWhenUsed="0"/>
-    <w:lsdException w:name="Medium List 1 Accent 3" w:semiHidden="0" w:uiPriority="65" w:unhideWhenUsed="0"/>
-    <w:lsdException w:name="Medium List 2 Accent 3" w:semiHidden="0" w:uiPriority="66" w:unhideWhenUsed="0"/>
-    <w:lsdException w:name="Medium Grid 1 Accent 3" w:semiHidden="0" w:uiPriority="67" w:unhideWhenUsed="0"/>
-    <w:lsdException w:name="Medium Grid 2 Accent 3" w:semiHidden="0" w:uiPriority="68" w:unhideWhenUsed="0"/>
-    <w:lsdException w:name="Medium Grid 3 Accent 3" w:semiHidden="0" w:uiPriority="69" w:unhideWhenUsed="0"/>
-    <w:lsdException w:name="Dark List Accent 3" w:semiHidden="0" w:uiPriority="70" w:unhideWhenUsed="0"/>
-    <w:lsdException w:name="Colorful Shading Accent 3" w:semiHidden="0" w:uiPriority="71" w:unhideWhenUsed="0"/>
-    <w:lsdException w:name="Colorful List Accent 3" w:semiHidden="0" w:uiPriority="72" w:unhideWhenUsed="0"/>
-    <w:lsdException w:name="Colorful Grid Accent 3" w:semiHidden="0" w:uiPriority="73" w:unhideWhenUsed="0"/>
-    <w:lsdException w:name="Light Shading Accent 4" w:semiHidden="0" w:uiPriority="60" w:unhideWhenUsed="0"/>
-    <w:lsdException w:name="Light List Accent 4" w:semiHidden="0" w:uiPriority="61" w:unhideWhenUsed="0"/>
-    <w:lsdException w:name="Light Grid Accent 4" w:semiHidden="0" w:uiPriority="62" w:unhideWhenUsed="0"/>
-    <w:lsdException w:name="Medium Shading 1 Accent 4" w:semiHidden="0" w:uiPriority="63" w:unhideWhenUsed="0"/>
-    <w:lsdException w:name="Medium Shading 2 Accent 4" w:semiHidden="0" w:uiPriority="64" w:unhideWhenUsed="0"/>
-    <w:lsdException w:name="Medium List 1 Accent 4" w:semiHidden="0" w:uiPriority="65" w:unhideWhenUsed="0"/>
-    <w:lsdException w:name="Medium List 2 Accent 4" w:semiHidden="0" w:uiPriority="66" w:unhideWhenUsed="0"/>
-    <w:lsdException w:name="Medium Grid 1 Accent 4" w:semiHidden="0" w:uiPriority="67" w:unhideWhenUsed="0"/>
-    <w:lsdException w:name="Medium Grid 2 Accent 4" w:semiHidden="0" w:uiPriority="68" w:unhideWhenUsed="0"/>
-    <w:lsdException w:name="Medium Grid 3 Accent 4" w:semiHidden="0" w:uiPriority="69" w:unhideWhenUsed="0"/>
-    <w:lsdException w:name="Dark List Accent 4" w:semiHidden="0" w:uiPriority="70" w:unhideWhenUsed="0"/>
-    <w:lsdException w:name="Colorful Shading Accent 4" w:semiHidden="0" w:uiPriority="71" w:unhideWhenUsed="0"/>
-    <w:lsdException w:name="Colorful List Accent 4" w:semiHidden="0" w:uiPriority="72" w:unhideWhenUsed="0"/>
-    <w:lsdException w:name="Colorful Grid Accent 4" w:semiHidden="0" w:uiPriority="73" w:unhideWhenUsed="0"/>
-    <w:lsdException w:name="Light Shading Accent 5" w:semiHidden="0" w:uiPriority="60" w:unhideWhenUsed="0"/>
-    <w:lsdException w:name="Light List Accent 5" w:semiHidden="0" w:uiPriority="61" w:unhideWhenUsed="0"/>
-    <w:lsdException w:name="Light Grid Accent 5" w:semiHidden="0" w:uiPriority="62" w:unhideWhenUsed="0"/>
-    <w:lsdException w:name="Medium Shading 1 Accent 5" w:semiHidden="0" w:uiPriority="63" w:unhideWhenUsed="0"/>
-    <w:lsdException w:name="Medium Shading 2 Accent 5" w:semiHidden="0" w:uiPriority="64" w:unhideWhenUsed="0"/>
-    <w:lsdException w:name="Medium List 1 Accent 5" w:semiHidden="0" w:uiPriority="65" w:unhideWhenUsed="0"/>
-    <w:lsdException w:name="Medium List 2 Accent 5" w:semiHidden="0" w:uiPriority="66" w:unhideWhenUsed="0"/>
-    <w:lsdException w:name="Medium Grid 1 Accent 5" w:semiHidden="0" w:uiPriority="67" w:unhideWhenUsed="0"/>
-    <w:lsdException w:name="Medium Grid 2 Accent 5" w:semiHidden="0" w:uiPriority="68" w:unhideWhenUsed="0"/>
-    <w:lsdException w:name="Medium Grid 3 Accent 5" w:semiHidden="0" w:uiPriority="69" w:unhideWhenUsed="0"/>
-    <w:lsdException w:name="Dark List Accent 5" w:semiHidden="0" w:uiPriority="70" w:unhideWhenUsed="0"/>
-    <w:lsdException w:name="Colorful Shading Accent 5" w:semiHidden="0" w:uiPriority="71" w:unhideWhenUsed="0"/>
-    <w:lsdException w:name="Colorful List Accent 5" w:semiHidden="0" w:uiPriority="72" w:unhideWhenUsed="0"/>
-    <w:lsdException w:name="Colorful Grid Accent 5" w:semiHidden="0" w:uiPriority="73" w:unhideWhenUsed="0"/>
-    <w:lsdException w:name="Light Shading Accent 6" w:semiHidden="0" w:uiPriority="60" w:unhideWhenUsed="0"/>
-    <w:lsdException w:name="Light List Accent 6" w:semiHidden="0" w:uiPriority="61" w:unhideWhenUsed="0"/>
-    <w:lsdException w:name="Light Grid Accent 6" w:semiHidden="0" w:uiPriority="62" w:unhideWhenUsed="0"/>
-    <w:lsdException w:name="Medium Shading 1 Accent 6" w:semiHidden="0" w:uiPriority="63" w:unhideWhenUsed="0"/>
-    <w:lsdException w:name="Medium Shading 2 Accent 6" w:semiHidden="0" w:uiPriority="64" w:unhideWhenUsed="0"/>
-    <w:lsdException w:name="Medium List 1 Accent 6" w:semiHidden="0" w:uiPriority="65" w:unhideWhenUsed="0"/>
-    <w:lsdException w:name="Medium List 2 Accent 6" w:semiHidden="0" w:uiPriority="66" w:unhideWhenUsed="0"/>
-    <w:lsdException w:name="Medium Grid 1 Accent 6" w:semiHidden="0" w:uiPriority="67" w:unhideWhenUsed="0"/>
-    <w:lsdException w:name="Medium Grid 2 Accent 6" w:semiHidden="0" w:uiPriority="68" w:unhideWhenUsed="0"/>
-    <w:lsdException w:name="Medium Grid 3 Accent 6" w:semiHidden="0" w:uiPriority="69" w:unhideWhenUsed="0"/>
-    <w:lsdException w:name="Dark List Accent 6" w:semiHidden="0" w:uiPriority="70" w:unhideWhenUsed="0"/>
-    <w:lsdException w:name="Colorful Shading Accent 6" w:semiHidden="0" w:uiPriority="71" w:unhideWhenUsed="0"/>
-    <w:lsdException w:name="Colorful List Accent 6" w:semiHidden="0" w:uiPriority="72" w:unhideWhenUsed="0"/>
-    <w:lsdException w:name="Colorful Grid Accent 6" w:semiHidden="0" w:uiPriority="73" w:unhideWhenUsed="0"/>
-    <w:lsdException w:name="Subtle Emphasis" w:semiHidden="0" w:uiPriority="19" w:unhideWhenUsed="0" w:qFormat="1"/>
-    <w:lsdException w:name="Intense Emphasis" w:semiHidden="0" w:uiPriority="21" w:unhideWhenUsed="0" w:qFormat="1"/>
-    <w:lsdException w:name="Subtle Reference" w:semiHidden="0" w:uiPriority="31" w:unhideWhenUsed="0" w:qFormat="1"/>
-    <w:lsdException w:name="Intense Reference" w:semiHidden="0" w:uiPriority="32" w:unhideWhenUsed="0" w:qFormat="1"/>
-    <w:lsdException w:name="Book Title" w:semiHidden="0" w:uiPriority="33" w:unhideWhenUsed="0" w:qFormat="1"/>
-    <w:lsdException w:name="Bibliography" w:uiPriority="37"/>
-    <w:lsdException w:name="TOC Heading" w:uiPriority="39" w:qFormat="1"/>
-  </w:latentStyles>
-  <w:style w:type="paragraph" w:default="1" w:styleId="Normal">
-    <w:name w:val="Normal"/>
-    <w:qFormat/>
-  </w:style>
-  <w:style w:type="character" w:default="1" w:styleId="Policepardfaut">
-    <w:name w:val="Default Paragraph Font"/>
-    <w:uiPriority w:val="1"/>
-    <w:semiHidden/>
-    <w:unhideWhenUsed/>
-  </w:style>
-  <w:style w:type="table" w:default="1" w:styleId="TableauNormal">
-    <w:name w:val="Normal Table"/>
-    <w:uiPriority w:val="99"/>
-    <w:semiHidden/>
-    <w:unhideWhenUsed/>
-    <w:tblPr>
-      <w:tblInd w:w="0" w:type="dxa"/>
-      <w:tblCellMar>
-        <w:top w:w="0" w:type="dxa"/>
-        <w:left w:w="108" w:type="dxa"/>
-        <w:bottom w:w="0" w:type="dxa"/>
-        <w:right w:w="108" w:type="dxa"/>
-      </w:tblCellMar>
-    </w:tblPr>
-  </w:style>
-  <w:style w:type="numbering" w:default="1" w:styleId="Aucuneliste">
-    <w:name w:val="No List"/>
-    <w:uiPriority w:val="99"/>
-    <w:semiHidden/>
-    <w:unhideWhenUsed/>
-  </w:style>
-  <w:style w:type="paragraph" w:customStyle="1" w:styleId="708DA01843F34A8B9934CF303BA57F19">
-    <w:name w:val="708DA01843F34A8B9934CF303BA57F19"/>
-    <w:rsid w:val="00B117C9"/>
-  </w:style>
-  <w:style w:type="paragraph" w:customStyle="1" w:styleId="49F1BC9F8B70435DBE50F48E1202A27A">
-    <w:name w:val="49F1BC9F8B70435DBE50F48E1202A27A"/>
-    <w:rsid w:val="00B117C9"/>
-  </w:style>
-  <w:style w:type="paragraph" w:customStyle="1" w:styleId="E60D15D96D3D4855B0EED3468732AA91">
-    <w:name w:val="E60D15D96D3D4855B0EED3468732AA91"/>
-    <w:rsid w:val="00B117C9"/>
-  </w:style>
-  <w:style w:type="paragraph" w:customStyle="1" w:styleId="B98C6F2C2B4747A1A9D8B3D2EDD7975D">
-    <w:name w:val="B98C6F2C2B4747A1A9D8B3D2EDD7975D"/>
-    <w:rsid w:val="00B117C9"/>
-  </w:style>
-  <w:style w:type="paragraph" w:customStyle="1" w:styleId="6F0AD9FD6A8E417E82DEE8C3EB9F6550">
-    <w:name w:val="6F0AD9FD6A8E417E82DEE8C3EB9F6550"/>
-    <w:rsid w:val="00B117C9"/>
-  </w:style>
-  <w:style w:type="paragraph" w:customStyle="1" w:styleId="61C4313A65394982AC466358010E2B18">
-    <w:name w:val="61C4313A65394982AC466358010E2B18"/>
-    <w:rsid w:val="00B117C9"/>
-  </w:style>
-</w:styles>
-</file>
-
-<file path=word/glossary/webSettings.xml><?xml version="1.0" encoding="utf-8"?>
-<w:webSettings xmlns:mc="http://schemas.openxmlformats.org/markup-compatibility/2006" xmlns:r="http://schemas.openxmlformats.org/officeDocument/2006/relationships" xmlns:w="http://schemas.openxmlformats.org/wordprocessingml/2006/main" xmlns:w14="http://schemas.microsoft.com/office/word/2010/wordml" mc:Ignorable="w14">
-  <w:optimizeForBrowser/>
-  <w:allowPNG/>
-</w:webSettings>
 </file>
 
 <file path=word/theme/theme1.xml><?xml version="1.0" encoding="utf-8"?>
@@ -7276,7 +7238,7 @@
 </file>
 
 <file path=customXml/itemProps1.xml><?xml version="1.0" encoding="utf-8"?>
-<ds:datastoreItem xmlns:ds="http://schemas.openxmlformats.org/officeDocument/2006/customXml" ds:itemID="{B74B6722-B8E7-44E5-934F-D9E51B4040F5}">
+<ds:datastoreItem xmlns:ds="http://schemas.openxmlformats.org/officeDocument/2006/customXml" ds:itemID="{ED34AA08-D0E9-4CCA-A275-FBC97941F784}">
   <ds:schemaRefs>
     <ds:schemaRef ds:uri="http://schemas.openxmlformats.org/officeDocument/2006/bibliography"/>
   </ds:schemaRefs>

</xml_diff>